<commit_message>
Update 8 - Correlação e causalidade.docx
</commit_message>
<xml_diff>
--- a/8 - Correlação e causalidade.docx
+++ b/8 - Correlação e causalidade.docx
@@ -109,6 +109,16 @@
       </w:r>
       <w:r>
         <w:t>o</w:t>
+      </w:r>
+      <w:r>
+        <w:t xml:space="preserve"> – </w:t>
+      </w:r>
+      <w:r>
+        <w:rPr>
+          <w:b/>
+          <w:bCs/>
+        </w:rPr>
+        <w:t>não pode ser comprovado</w:t>
       </w:r>
       <w:r>
         <w:t xml:space="preserve">. Resumidamente, é como comparar bananas com abacaxis. Mesmo universo (frutas), mas </w:t>

</xml_diff>